<commit_message>
Display a Single Project
</commit_message>
<xml_diff>
--- a/Doc1.docx
+++ b/Doc1.docx
@@ -3,6 +3,9 @@
 <w:document xmlns:wpc="http://schemas.microsoft.com/office/word/2010/wordprocessingCanvas" xmlns:cx="http://schemas.microsoft.com/office/drawing/2014/chartex" xmlns:cx1="http://schemas.microsoft.com/office/drawing/2015/9/8/chartex" xmlns:cx2="http://schemas.microsoft.com/office/drawing/2015/10/21/chartex" xmlns:cx3="http://schemas.microsoft.com/office/drawing/2016/5/9/chartex" xmlns:cx4="http://schemas.microsoft.com/office/drawing/2016/5/10/chartex" xmlns:cx5="http://schemas.microsoft.com/office/drawing/2016/5/11/chartex" xmlns:cx6="http://schemas.microsoft.com/office/drawing/2016/5/12/chartex" xmlns:cx7="http://schemas.microsoft.com/office/drawing/2016/5/13/chartex" xmlns:cx8="http://schemas.microsoft.com/office/drawing/2016/5/14/chartex" xmlns:mc="http://schemas.openxmlformats.org/markup-compatibility/2006" xmlns:aink="http://schemas.microsoft.com/office/drawing/2016/ink" xmlns:am3d="http://schemas.microsoft.com/office/drawing/2017/model3d" xmlns:o="urn:schemas-microsoft-com:office:office" xmlns:r="http://schemas.openxmlformats.org/officeDocument/2006/relationships" xmlns:m="http://schemas.openxmlformats.org/officeDocument/2006/math" xmlns:v="urn:schemas-microsoft-com:vml" xmlns:wp14="http://schemas.microsoft.com/office/word/2010/wordprocessingDrawing" xmlns:wp="http://schemas.openxmlformats.org/drawingml/2006/wordprocessingDrawing" xmlns:w10="urn:schemas-microsoft-com:office:word" xmlns:w="http://schemas.openxmlformats.org/wordprocessingml/2006/main" xmlns:w14="http://schemas.microsoft.com/office/word/2010/wordml" xmlns:w15="http://schemas.microsoft.com/office/word/2012/wordml" xmlns:w16cex="http://schemas.microsoft.com/office/word/2018/wordml/cex" xmlns:w16cid="http://schemas.microsoft.com/office/word/2016/wordml/cid" xmlns:w16="http://schemas.microsoft.com/office/word/2018/wordml" xmlns:w16sdtdh="http://schemas.microsoft.com/office/word/2020/wordml/sdtdatahash" xmlns:w16se="http://schemas.microsoft.com/office/word/2015/wordml/symex" xmlns:wpg="http://schemas.microsoft.com/office/word/2010/wordprocessingGroup" xmlns:wpi="http://schemas.microsoft.com/office/word/2010/wordprocessingInk" xmlns:wne="http://schemas.microsoft.com/office/word/2006/wordml" xmlns:wps="http://schemas.microsoft.com/office/word/2010/wordprocessingShape" mc:Ignorable="w14 w15 w16se w16cid w16 w16cex w16sdtdh wp14">
   <w:body>
     <w:p>
+      <w:r>
+        <w:t xml:space="preserve"> </w:t>
+      </w:r>
       <w:r>
         <w:rPr>
           <w:noProof/>
@@ -130,6 +133,9 @@
     </w:p>
     <w:p>
       <w:r>
+        <w:rPr>
+          <w:noProof/>
+        </w:rPr>
         <w:drawing>
           <wp:inline distT="0" distB="0" distL="0" distR="0" wp14:anchorId="6FEF6C44" wp14:editId="0BF41B01">
             <wp:extent cx="5731510" cy="1447800"/>
@@ -169,6 +175,9 @@
     </w:p>
     <w:p>
       <w:r>
+        <w:rPr>
+          <w:noProof/>
+        </w:rPr>
         <w:drawing>
           <wp:inline distT="0" distB="0" distL="0" distR="0" wp14:anchorId="6861122D" wp14:editId="3F937B25">
             <wp:extent cx="5731510" cy="1449070"/>
@@ -208,6 +217,9 @@
     </w:p>
     <w:p>
       <w:r>
+        <w:rPr>
+          <w:noProof/>
+        </w:rPr>
         <w:lastRenderedPageBreak/>
         <w:drawing>
           <wp:inline distT="0" distB="0" distL="0" distR="0" wp14:anchorId="0E35D65E" wp14:editId="1EC13BD0">
@@ -248,6 +260,9 @@
     </w:p>
     <w:p>
       <w:r>
+        <w:rPr>
+          <w:noProof/>
+        </w:rPr>
         <w:drawing>
           <wp:inline distT="0" distB="0" distL="0" distR="0" wp14:anchorId="46EDD598" wp14:editId="29BD523F">
             <wp:extent cx="5731510" cy="1457325"/>
@@ -287,6 +302,9 @@
     </w:p>
     <w:p>
       <w:r>
+        <w:rPr>
+          <w:noProof/>
+        </w:rPr>
         <w:drawing>
           <wp:inline distT="0" distB="0" distL="0" distR="0" wp14:anchorId="61284165" wp14:editId="178E0D2D">
             <wp:extent cx="5731510" cy="1458595"/>
@@ -326,6 +344,9 @@
     </w:p>
     <w:p>
       <w:r>
+        <w:rPr>
+          <w:noProof/>
+        </w:rPr>
         <w:drawing>
           <wp:inline distT="0" distB="0" distL="0" distR="0" wp14:anchorId="799A0E19" wp14:editId="6457AA0D">
             <wp:extent cx="5731510" cy="1437640"/>

</xml_diff>